<commit_message>
Finished hw week 13 :white_check_mark:
</commit_message>
<xml_diff>
--- a/Combinatorics and Algorithms Design/Algorithms Design/Assignments/HW_week13.docx
+++ b/Combinatorics and Algorithms Design/Algorithms Design/Assignments/HW_week13.docx
@@ -569,8 +569,8 @@
                 <m:naryPr>
                   <m:chr m:val="∑"/>
                   <m:limLoc m:val="undOvr"/>
-                  <m:subHide m:val="1"/>
-                  <m:supHide m:val="1"/>
+                  <m:subHide m:val="true"/>
+                  <m:supHide m:val="true"/>
                   <m:ctrlPr>
                     <w:rPr>
                       <w:rFonts w:hint="default" w:ascii="Cambria Math" w:hAnsi="Cambria Math" w:cs="FreeSerif" w:eastAsiaTheme="minorEastAsia"/>
@@ -1367,33 +1367,16 @@
           <w:sz w:val="24"/>
           <w:szCs w:val="24"/>
         </w:rPr>
-        <w:t xml:space="preserve"> toss we know that k-1 balls have been tossed to empty bins since the condition hasn’t been met yet. The probability of tossing the ball into one of the k-1 non-empty bins at the </w:t>
+        <w:t xml:space="preserve"> toss we know that k-1 balls have been tossed to empty bins since the condition hasn’t been met yet. The probability of tossing the ball into one of the k-1 non-empty bins at the k</w:t>
       </w:r>
       <w:r>
         <w:rPr>
           <w:rFonts w:hint="default" w:cs="FreeSerif" w:asciiTheme="minorAscii" w:hAnsiTheme="minorAscii"/>
           <w:sz w:val="24"/>
           <w:szCs w:val="24"/>
-        </w:rPr>
-        <w:t>k</w:t>
-      </w:r>
-      <w:r>
-        <w:rPr>
-          <w:rFonts w:hint="default" w:cs="FreeSerif" w:asciiTheme="minorAscii" w:hAnsiTheme="minorAscii"/>
-          <w:sz w:val="24"/>
-          <w:szCs w:val="24"/>
           <w:vertAlign w:val="superscript"/>
         </w:rPr>
-        <w:t>th</w:t>
-      </w:r>
-      <w:r>
-        <w:rPr>
-          <w:rFonts w:hint="default" w:cs="FreeSerif" w:asciiTheme="minorAscii" w:hAnsiTheme="minorAscii"/>
-          <w:sz w:val="24"/>
-          <w:szCs w:val="24"/>
-          <w:vertAlign w:val="superscript"/>
-        </w:rPr>
-        <w:t xml:space="preserve"> </w:t>
+        <w:t xml:space="preserve">th </w:t>
       </w:r>
       <w:r>
         <w:rPr>
@@ -2941,19 +2924,7 @@
               <w:szCs w:val="24"/>
               <w:lang w:val="en-US" w:eastAsia="zh-CN" w:bidi="ar-SA"/>
             </w:rPr>
-            <m:t>=</m:t>
-          </m:r>
-          <m:r>
-            <m:rPr>
-              <m:sty m:val="p"/>
-            </m:rPr>
-            <w:rPr>
-              <w:rFonts w:hint="default" w:ascii="Cambria Math" w:hAnsi="Cambria Math" w:cs="FreeSerif"/>
-              <w:sz w:val="24"/>
-              <w:szCs w:val="24"/>
-              <w:lang w:val="en-US" w:eastAsia="zh-CN" w:bidi="ar-SA"/>
-            </w:rPr>
-            <m:t>1+</m:t>
+            <m:t>=1+</m:t>
           </m:r>
           <m:nary>
             <m:naryPr>
@@ -3436,19 +3407,7 @@
                           <w:szCs w:val="24"/>
                           <w:lang w:val="en-US" w:eastAsia="zh-CN" w:bidi="ar-SA"/>
                         </w:rPr>
-                        <m:t>k</m:t>
-                      </m:r>
-                      <m:r>
-                        <m:rPr>
-                          <m:sty m:val="p"/>
-                        </m:rPr>
-                        <w:rPr>
-                          <w:rFonts w:hint="default" w:ascii="Cambria Math" w:hAnsi="Cambria Math" w:cs="FreeSerif"/>
-                          <w:sz w:val="24"/>
-                          <w:szCs w:val="24"/>
-                          <w:lang w:val="en-US" w:eastAsia="zh-CN" w:bidi="ar-SA"/>
-                        </w:rPr>
-                        <m:t>+1</m:t>
+                        <m:t>k+1</m:t>
                       </m:r>
                       <m:ctrlPr>
                         <w:rPr>
@@ -3496,19 +3455,7 @@
                   <w:szCs w:val="24"/>
                   <w:lang w:val="en-US" w:eastAsia="zh-CN" w:bidi="ar-SA"/>
                 </w:rPr>
-                <m:t>=</m:t>
-              </m:r>
-              <m:r>
-                <m:rPr>
-                  <m:sty m:val="p"/>
-                </m:rPr>
-                <w:rPr>
-                  <w:rFonts w:hint="default" w:ascii="Cambria Math" w:hAnsi="Cambria Math" w:cs="FreeSerif"/>
-                  <w:sz w:val="24"/>
-                  <w:szCs w:val="24"/>
-                  <w:lang w:val="en-US" w:eastAsia="zh-CN" w:bidi="ar-SA"/>
-                </w:rPr>
-                <m:t>1+</m:t>
+                <m:t>=1+</m:t>
               </m:r>
               <m:nary>
                 <m:naryPr>
@@ -4729,6 +4676,32 @@
         <w:jc w:val="both"/>
         <w:rPr>
           <w:rFonts w:hint="default" w:cs="FreeSerif" w:asciiTheme="minorAscii" w:hAnsiTheme="minorAscii" w:eastAsiaTheme="minorEastAsia"/>
+          <w:sz w:val="24"/>
+          <w:szCs w:val="24"/>
+          <w:lang w:val="en"/>
+        </w:rPr>
+      </w:pPr>
+    </w:p>
+    <w:p>
+      <w:pPr>
+        <w:spacing w:line="360" w:lineRule="auto"/>
+        <w:jc w:val="both"/>
+        <w:rPr>
+          <w:rFonts w:hint="default" w:cs="FreeSerif" w:asciiTheme="minorAscii" w:hAnsiTheme="minorAscii" w:eastAsiaTheme="minorEastAsia"/>
+          <w:sz w:val="24"/>
+          <w:szCs w:val="24"/>
+          <w:lang w:val="en"/>
+        </w:rPr>
+      </w:pPr>
+      <w:bookmarkStart w:id="0" w:name="_GoBack"/>
+      <w:bookmarkEnd w:id="0"/>
+    </w:p>
+    <w:p>
+      <w:pPr>
+        <w:spacing w:line="360" w:lineRule="auto"/>
+        <w:jc w:val="both"/>
+        <w:rPr>
+          <w:rFonts w:hint="default" w:cs="FreeSerif" w:asciiTheme="minorAscii" w:hAnsiTheme="minorAscii" w:eastAsiaTheme="minorEastAsia"/>
           <w:b/>
           <w:bCs/>
           <w:sz w:val="24"/>
@@ -4813,6 +4786,7 @@
       </w:r>
       <m:oMath>
         <m:r>
+          <m:rPr/>
           <w:rPr>
             <w:rFonts w:ascii="Cambria Math" w:hAnsi="Cambria Math" w:cs="FreeSerif"/>
             <w:sz w:val="24"/>
@@ -4835,6 +4809,7 @@
           </m:sSupPr>
           <m:e>
             <m:r>
+              <m:rPr/>
               <w:rPr>
                 <w:rFonts w:ascii="Cambria Math" w:hAnsi="Cambria Math" w:cs="FreeSerif"/>
                 <w:sz w:val="24"/>
@@ -4855,6 +4830,7 @@
           </m:e>
           <m:sup>
             <m:r>
+              <m:rPr/>
               <w:rPr>
                 <w:rFonts w:ascii="Cambria Math" w:hAnsi="Cambria Math" w:cs="FreeSerif"/>
                 <w:sz w:val="24"/>
@@ -4875,6 +4851,7 @@
           </m:sup>
         </m:sSup>
         <m:r>
+          <m:rPr/>
           <w:rPr>
             <w:rFonts w:hint="default" w:ascii="Cambria Math" w:hAnsi="Cambria Math" w:cs="FreeSerif"/>
             <w:sz w:val="24"/>
@@ -4884,6 +4861,7 @@
           <m:t>=</m:t>
         </m:r>
         <m:r>
+          <m:rPr/>
           <w:rPr>
             <w:rFonts w:ascii="Cambria Math" w:hAnsi="Cambria Math" w:cs="FreeSerif"/>
             <w:sz w:val="24"/>
@@ -4906,6 +4884,7 @@
           </m:sSupPr>
           <m:e>
             <m:r>
+              <m:rPr/>
               <w:rPr>
                 <w:rFonts w:hint="default" w:ascii="Cambria Math" w:hAnsi="Cambria Math" w:cs="FreeSerif"/>
                 <w:sz w:val="24"/>
@@ -4926,6 +4905,7 @@
           </m:e>
           <m:sup>
             <m:r>
+              <m:rPr/>
               <w:rPr>
                 <w:rFonts w:ascii="Cambria Math" w:hAnsi="Cambria Math" w:cs="FreeSerif"/>
                 <w:sz w:val="24"/>
@@ -4946,6 +4926,7 @@
           </m:sup>
         </m:sSup>
         <m:r>
+          <m:rPr/>
           <w:rPr>
             <w:rFonts w:hint="default" w:ascii="Cambria Math" w:hAnsi="Cambria Math" w:cs="FreeSerif"/>
             <w:sz w:val="24"/>
@@ -4955,6 +4936,7 @@
           <m:t>=</m:t>
         </m:r>
         <m:r>
+          <m:rPr/>
           <w:rPr>
             <w:rFonts w:ascii="Cambria Math" w:hAnsi="Cambria Math" w:cs="FreeSerif"/>
             <w:sz w:val="24"/>
@@ -4989,6 +4971,7 @@
           </m:fPr>
           <m:num>
             <m:r>
+              <m:rPr/>
               <w:rPr>
                 <w:rFonts w:ascii="Cambria Math" w:hAnsi="Cambria Math" w:cs="FreeSerif"/>
                 <w:sz w:val="24"/>
@@ -5009,6 +4992,7 @@
           </m:num>
           <m:den>
             <m:r>
+              <m:rPr/>
               <w:rPr>
                 <w:rFonts w:hint="default" w:ascii="Cambria Math" w:hAnsi="Cambria Math" w:cs="FreeSerif"/>
                 <w:sz w:val="24"/>
@@ -5054,6 +5038,7 @@
           </m:sSubPr>
           <m:e>
             <m:r>
+              <m:rPr/>
               <w:rPr>
                 <w:rFonts w:hint="default" w:ascii="Cambria Math" w:hAnsi="Cambria Math" w:cs="FreeSerif"/>
                 <w:sz w:val="24"/>
@@ -5074,6 +5059,7 @@
           </m:e>
           <m:sub>
             <m:r>
+              <m:rPr/>
               <w:rPr>
                 <w:rFonts w:hint="default" w:ascii="Cambria Math" w:hAnsi="Cambria Math" w:cs="FreeSerif"/>
                 <w:sz w:val="24"/>
@@ -5119,6 +5105,7 @@
           </m:sSubPr>
           <m:e>
             <m:r>
+              <m:rPr/>
               <w:rPr>
                 <w:rFonts w:hint="default" w:ascii="Cambria Math" w:hAnsi="Cambria Math" w:cs="FreeSerif"/>
                 <w:sz w:val="24"/>
@@ -5139,6 +5126,7 @@
           </m:e>
           <m:sub>
             <m:r>
+              <m:rPr/>
               <w:rPr>
                 <w:rFonts w:hint="default" w:ascii="Cambria Math" w:hAnsi="Cambria Math" w:cs="FreeSerif"/>
                 <w:sz w:val="24"/>
@@ -5185,6 +5173,7 @@
       <m:oMathPara>
         <m:oMath>
           <m:r>
+            <m:rPr/>
             <w:rPr>
               <w:rFonts w:ascii="Cambria Math" w:hAnsi="Cambria Math" w:cs="FreeSerif"/>
               <w:sz w:val="24"/>
@@ -5220,6 +5209,7 @@
                 </m:sSubPr>
                 <m:e>
                   <m:r>
+                    <m:rPr/>
                     <w:rPr>
                       <w:rFonts w:hint="default" w:ascii="Cambria Math" w:hAnsi="Cambria Math" w:cs="FreeSerif"/>
                       <w:sz w:val="24"/>
@@ -5240,6 +5230,7 @@
                 </m:e>
                 <m:sub>
                   <m:r>
+                    <m:rPr/>
                     <w:rPr>
                       <w:rFonts w:hint="default" w:ascii="Cambria Math" w:hAnsi="Cambria Math" w:cs="FreeSerif"/>
                       <w:sz w:val="24"/>
@@ -5271,6 +5262,7 @@
             </m:e>
             <m:sup>
               <m:r>
+                <m:rPr/>
                 <w:rPr>
                   <w:rFonts w:ascii="Cambria Math" w:hAnsi="Cambria Math" w:cs="FreeSerif"/>
                   <w:sz w:val="24"/>
@@ -5291,6 +5283,7 @@
             </m:sup>
           </m:sSup>
           <m:r>
+            <m:rPr/>
             <w:rPr>
               <w:rFonts w:hint="default" w:ascii="Cambria Math" w:hAnsi="Cambria Math" w:cs="FreeSerif"/>
               <w:sz w:val="24"/>
@@ -5300,6 +5293,7 @@
             <m:t>−</m:t>
           </m:r>
           <m:r>
+            <m:rPr/>
             <w:rPr>
               <w:rFonts w:ascii="Cambria Math" w:hAnsi="Cambria Math" w:cs="FreeSerif"/>
               <w:sz w:val="24"/>
@@ -5335,6 +5329,7 @@
                 </m:sSubPr>
                 <m:e>
                   <m:r>
+                    <m:rPr/>
                     <w:rPr>
                       <w:rFonts w:hint="default" w:ascii="Cambria Math" w:hAnsi="Cambria Math" w:cs="FreeSerif"/>
                       <w:sz w:val="24"/>
@@ -5355,6 +5350,7 @@
                 </m:e>
                 <m:sub>
                   <m:r>
+                    <m:rPr/>
                     <w:rPr>
                       <w:rFonts w:hint="default" w:ascii="Cambria Math" w:hAnsi="Cambria Math" w:cs="FreeSerif"/>
                       <w:sz w:val="24"/>
@@ -5386,6 +5382,7 @@
             </m:e>
             <m:sup>
               <m:r>
+                <m:rPr/>
                 <w:rPr>
                   <w:rFonts w:ascii="Cambria Math" w:hAnsi="Cambria Math" w:cs="FreeSerif"/>
                   <w:sz w:val="24"/>
@@ -5406,6 +5403,7 @@
             </m:sup>
           </m:sSup>
           <m:r>
+            <m:rPr/>
             <w:rPr>
               <w:rFonts w:hint="default" w:ascii="Cambria Math" w:hAnsi="Cambria Math" w:cs="FreeSerif"/>
               <w:sz w:val="24"/>
@@ -5428,6 +5426,7 @@
             </m:fPr>
             <m:num>
               <m:r>
+                <m:rPr/>
                 <w:rPr>
                   <w:rFonts w:ascii="Cambria Math" w:hAnsi="Cambria Math" w:cs="FreeSerif"/>
                   <w:sz w:val="24"/>
@@ -5448,6 +5447,7 @@
             </m:num>
             <m:den>
               <m:r>
+                <m:rPr/>
                 <w:rPr>
                   <w:rFonts w:hint="default" w:ascii="Cambria Math" w:hAnsi="Cambria Math" w:cs="FreeSerif"/>
                   <w:sz w:val="24"/>
@@ -5511,6 +5511,7 @@
                 </m:sSubPr>
                 <m:e>
                   <m:r>
+                    <m:rPr/>
                     <w:rPr>
                       <w:rFonts w:hint="default" w:ascii="Cambria Math" w:hAnsi="Cambria Math" w:cs="FreeSerif"/>
                       <w:sz w:val="24"/>
@@ -5531,6 +5532,7 @@
                 </m:e>
                 <m:sub>
                   <m:r>
+                    <m:rPr/>
                     <w:rPr>
                       <w:rFonts w:hint="default" w:ascii="Cambria Math" w:hAnsi="Cambria Math" w:cs="FreeSerif"/>
                       <w:sz w:val="24"/>
@@ -5562,6 +5564,7 @@
             </m:e>
             <m:sup>
               <m:r>
+                <m:rPr/>
                 <w:rPr>
                   <w:rFonts w:ascii="Cambria Math" w:hAnsi="Cambria Math" w:cs="FreeSerif"/>
                   <w:sz w:val="24"/>
@@ -5582,6 +5585,7 @@
             </m:sup>
           </m:sSup>
           <m:r>
+            <m:rPr/>
             <w:rPr>
               <w:rFonts w:hint="default" w:ascii="Cambria Math" w:hAnsi="Cambria Math" w:cs="FreeSerif"/>
               <w:sz w:val="24"/>
@@ -5617,6 +5621,7 @@
                 </m:sSubPr>
                 <m:e>
                   <m:r>
+                    <m:rPr/>
                     <w:rPr>
                       <w:rFonts w:hint="default" w:ascii="Cambria Math" w:hAnsi="Cambria Math" w:cs="FreeSerif"/>
                       <w:sz w:val="24"/>
@@ -5637,6 +5642,7 @@
                 </m:e>
                 <m:sub>
                   <m:r>
+                    <m:rPr/>
                     <w:rPr>
                       <w:rFonts w:hint="default" w:ascii="Cambria Math" w:hAnsi="Cambria Math" w:cs="FreeSerif"/>
                       <w:sz w:val="24"/>
@@ -5668,6 +5674,7 @@
             </m:e>
             <m:sup>
               <m:r>
+                <m:rPr/>
                 <w:rPr>
                   <w:rFonts w:ascii="Cambria Math" w:hAnsi="Cambria Math" w:cs="FreeSerif"/>
                   <w:sz w:val="24"/>
@@ -5688,6 +5695,7 @@
             </m:sup>
           </m:sSup>
           <m:r>
+            <m:rPr/>
             <w:rPr>
               <w:rFonts w:hint="default" w:ascii="Cambria Math" w:hAnsi="Cambria Math" w:cs="FreeSerif"/>
               <w:sz w:val="24"/>
@@ -5710,6 +5718,7 @@
             </m:fPr>
             <m:num>
               <m:r>
+                <m:rPr/>
                 <w:rPr>
                   <w:rFonts w:hint="default" w:ascii="Cambria Math" w:hAnsi="Cambria Math" w:cs="FreeSerif"/>
                   <w:sz w:val="24"/>
@@ -5730,6 +5739,7 @@
             </m:num>
             <m:den>
               <m:r>
+                <m:rPr/>
                 <w:rPr>
                   <w:rFonts w:hint="default" w:ascii="Cambria Math" w:hAnsi="Cambria Math" w:cs="FreeSerif"/>
                   <w:sz w:val="24"/>
@@ -5780,6 +5790,7 @@
             </m:sSubPr>
             <m:e>
               <m:r>
+                <m:rPr/>
                 <w:rPr>
                   <w:rFonts w:hint="default" w:ascii="Cambria Math" w:hAnsi="Cambria Math" w:cs="FreeSerif"/>
                   <w:sz w:val="24"/>
@@ -5800,6 +5811,7 @@
             </m:e>
             <m:sub>
               <m:r>
+                <m:rPr/>
                 <w:rPr>
                   <w:rFonts w:hint="default" w:ascii="Cambria Math" w:hAnsi="Cambria Math" w:cs="FreeSerif"/>
                   <w:sz w:val="24"/>
@@ -5820,6 +5832,7 @@
             </m:sub>
           </m:sSub>
           <m:r>
+            <m:rPr/>
             <w:rPr>
               <w:rFonts w:hint="default" w:ascii="Cambria Math" w:hAnsi="Cambria Math" w:cs="FreeSerif"/>
               <w:sz w:val="24"/>
@@ -5830,7 +5843,7 @@
           </m:r>
           <m:rad>
             <m:radPr>
-              <m:degHide m:val="1"/>
+              <m:degHide m:val="true"/>
               <m:ctrlPr>
                 <w:rPr>
                   <w:rFonts w:hint="default" w:ascii="Cambria Math" w:hAnsi="Cambria Math" w:cs="FreeSerif"/>
@@ -5854,7 +5867,6 @@
             </m:deg>
             <m:e>
               <m:f>
-                <w:bookmarkStart w:id="0" w:name="_GoBack"/>
                 <m:fPr>
                   <m:ctrlPr>
                     <w:rPr>
@@ -5868,6 +5880,7 @@
                 </m:fPr>
                 <m:num>
                   <m:r>
+                    <m:rPr/>
                     <w:rPr>
                       <w:rFonts w:hint="default" w:ascii="Cambria Math" w:hAnsi="Cambria Math" w:cs="FreeSerif"/>
                       <w:sz w:val="24"/>
@@ -5888,6 +5901,7 @@
                 </m:num>
                 <m:den>
                   <m:r>
+                    <m:rPr/>
                     <w:rPr>
                       <w:rFonts w:hint="default" w:ascii="Cambria Math" w:hAnsi="Cambria Math" w:cs="FreeSerif"/>
                       <w:sz w:val="24"/>
@@ -5908,6 +5922,7 @@
                 </m:den>
               </m:f>
               <m:r>
+                <m:rPr/>
                 <w:rPr>
                   <w:rFonts w:hint="default" w:ascii="Cambria Math" w:hAnsi="Cambria Math" w:cs="FreeSerif"/>
                   <w:sz w:val="24"/>
@@ -5943,6 +5958,7 @@
                     </m:sSubPr>
                     <m:e>
                       <m:r>
+                        <m:rPr/>
                         <w:rPr>
                           <w:rFonts w:hint="default" w:ascii="Cambria Math" w:hAnsi="Cambria Math" w:cs="FreeSerif"/>
                           <w:sz w:val="24"/>
@@ -5963,6 +5979,7 @@
                     </m:e>
                     <m:sub>
                       <m:r>
+                        <m:rPr/>
                         <w:rPr>
                           <w:rFonts w:hint="default" w:ascii="Cambria Math" w:hAnsi="Cambria Math" w:cs="FreeSerif"/>
                           <w:sz w:val="24"/>
@@ -5994,6 +6011,7 @@
                 </m:e>
                 <m:sup>
                   <m:r>
+                    <m:rPr/>
                     <w:rPr>
                       <w:rFonts w:ascii="Cambria Math" w:hAnsi="Cambria Math" w:cs="FreeSerif"/>
                       <w:sz w:val="24"/>
@@ -6013,7 +6031,6 @@
                   </m:ctrlPr>
                 </m:sup>
               </m:sSup>
-              <w:bookmarkEnd w:id="0"/>
               <m:ctrlPr>
                 <w:rPr>
                   <w:rFonts w:hint="default" w:ascii="Cambria Math" w:hAnsi="Cambria Math" w:cs="FreeSerif"/>
@@ -6076,6 +6093,7 @@
             </m:sSubPr>
             <m:e>
               <m:r>
+                <m:rPr/>
                 <w:rPr>
                   <w:rFonts w:hint="default" w:ascii="Cambria Math" w:hAnsi="Cambria Math" w:cs="FreeSerif"/>
                   <w:sz w:val="24"/>
@@ -6096,6 +6114,7 @@
             </m:e>
             <m:sub>
               <m:r>
+                <m:rPr/>
                 <w:rPr>
                   <w:rFonts w:hint="default" w:ascii="Cambria Math" w:hAnsi="Cambria Math" w:cs="FreeSerif"/>
                   <w:sz w:val="24"/>
@@ -6116,6 +6135,7 @@
             </m:sub>
           </m:sSub>
           <m:r>
+            <m:rPr/>
             <w:rPr>
               <w:rFonts w:hint="default" w:ascii="Cambria Math" w:hAnsi="Cambria Math" w:cs="FreeSerif"/>
               <w:sz w:val="24"/>
@@ -6126,7 +6146,7 @@
           </m:r>
           <m:rad>
             <m:radPr>
-              <m:degHide m:val="1"/>
+              <m:degHide m:val="true"/>
               <m:ctrlPr>
                 <w:rPr>
                   <w:rFonts w:hint="default" w:ascii="Cambria Math" w:hAnsi="Cambria Math" w:cs="FreeSerif"/>
@@ -6163,6 +6183,7 @@
                 </m:fPr>
                 <m:num>
                   <m:r>
+                    <m:rPr/>
                     <w:rPr>
                       <w:rFonts w:hint="default" w:ascii="Cambria Math" w:hAnsi="Cambria Math" w:cs="FreeSerif"/>
                       <w:sz w:val="24"/>
@@ -6183,6 +6204,7 @@
                 </m:num>
                 <m:den>
                   <m:r>
+                    <m:rPr/>
                     <w:rPr>
                       <w:rFonts w:hint="default" w:ascii="Cambria Math" w:hAnsi="Cambria Math" w:cs="FreeSerif"/>
                       <w:sz w:val="24"/>
@@ -6214,6 +6236,7 @@
             </m:e>
           </m:rad>
           <m:r>
+            <m:rPr/>
             <w:rPr>
               <w:rFonts w:hint="default" w:ascii="Cambria Math" w:hAnsi="Cambria Math" w:cs="FreeSerif"/>
               <w:sz w:val="24"/>
@@ -6236,6 +6259,7 @@
             </m:sSubPr>
             <m:e>
               <m:r>
+                <m:rPr/>
                 <w:rPr>
                   <w:rFonts w:hint="default" w:ascii="Cambria Math" w:hAnsi="Cambria Math" w:cs="FreeSerif"/>
                   <w:sz w:val="24"/>
@@ -6256,6 +6280,7 @@
             </m:e>
             <m:sub>
               <m:r>
+                <m:rPr/>
                 <w:rPr>
                   <w:rFonts w:hint="default" w:ascii="Cambria Math" w:hAnsi="Cambria Math" w:cs="FreeSerif"/>
                   <w:sz w:val="24"/>
@@ -6276,6 +6301,7 @@
             </m:sub>
           </m:sSub>
           <m:r>
+            <m:rPr/>
             <w:rPr>
               <w:rFonts w:hint="default" w:ascii="Cambria Math" w:hAnsi="Cambria Math" w:cs="FreeSerif"/>
               <w:sz w:val="24"/>
@@ -6286,7 +6312,7 @@
           </m:r>
           <m:rad>
             <m:radPr>
-              <m:degHide m:val="1"/>
+              <m:degHide m:val="true"/>
               <m:ctrlPr>
                 <w:rPr>
                   <w:rFonts w:hint="default" w:ascii="Cambria Math" w:hAnsi="Cambria Math" w:cs="FreeSerif"/>
@@ -6323,6 +6349,7 @@
                 </m:fPr>
                 <m:num>
                   <m:r>
+                    <m:rPr/>
                     <w:rPr>
                       <w:rFonts w:hint="default" w:ascii="Cambria Math" w:hAnsi="Cambria Math" w:cs="FreeSerif"/>
                       <w:sz w:val="24"/>
@@ -6343,6 +6370,7 @@
                 </m:num>
                 <m:den>
                   <m:r>
+                    <m:rPr/>
                     <w:rPr>
                       <w:rFonts w:hint="default" w:ascii="Cambria Math" w:hAnsi="Cambria Math" w:cs="FreeSerif"/>
                       <w:sz w:val="24"/>
@@ -6363,6 +6391,7 @@
                 </m:den>
               </m:f>
               <m:r>
+                <m:rPr/>
                 <w:rPr>
                   <w:rFonts w:hint="default" w:ascii="Cambria Math" w:hAnsi="Cambria Math" w:cs="FreeSerif"/>
                   <w:sz w:val="24"/>
@@ -6385,6 +6414,7 @@
                 </m:fPr>
                 <m:num>
                   <m:r>
+                    <m:rPr/>
                     <w:rPr>
                       <w:rFonts w:hint="default" w:ascii="Cambria Math" w:hAnsi="Cambria Math" w:cs="FreeSerif"/>
                       <w:sz w:val="24"/>
@@ -6405,6 +6435,7 @@
                 </m:num>
                 <m:den>
                   <m:r>
+                    <m:rPr/>
                     <w:rPr>
                       <w:rFonts w:hint="default" w:ascii="Cambria Math" w:hAnsi="Cambria Math" w:cs="FreeSerif"/>
                       <w:sz w:val="24"/>
@@ -6436,6 +6467,7 @@
             </m:e>
           </m:rad>
           <m:r>
+            <m:rPr/>
             <w:rPr>
               <w:rFonts w:hint="default" w:ascii="Cambria Math" w:hAnsi="Cambria Math" w:cs="FreeSerif"/>
               <w:sz w:val="24"/>
@@ -6446,7 +6478,7 @@
           </m:r>
           <m:rad>
             <m:radPr>
-              <m:degHide m:val="1"/>
+              <m:degHide m:val="true"/>
               <m:ctrlPr>
                 <w:rPr>
                   <w:rFonts w:hint="default" w:ascii="Cambria Math" w:hAnsi="Cambria Math" w:cs="FreeSerif"/>
@@ -6483,6 +6515,7 @@
                 </m:fPr>
                 <m:num>
                   <m:r>
+                    <m:rPr/>
                     <w:rPr>
                       <w:rFonts w:hint="default" w:ascii="Cambria Math" w:hAnsi="Cambria Math" w:cs="FreeSerif"/>
                       <w:sz w:val="24"/>
@@ -6503,6 +6536,7 @@
                 </m:num>
                 <m:den>
                   <m:r>
+                    <m:rPr/>
                     <w:rPr>
                       <w:rFonts w:hint="default" w:ascii="Cambria Math" w:hAnsi="Cambria Math" w:cs="FreeSerif"/>
                       <w:sz w:val="24"/>
@@ -6584,6 +6618,7 @@
             </m:sSubPr>
             <m:e>
               <m:r>
+                <m:rPr/>
                 <w:rPr>
                   <w:rFonts w:hint="default" w:ascii="Cambria Math" w:hAnsi="Cambria Math" w:cs="FreeSerif"/>
                   <w:sz w:val="24"/>
@@ -6604,6 +6639,7 @@
             </m:e>
             <m:sub>
               <m:r>
+                <m:rPr/>
                 <w:rPr>
                   <w:rFonts w:hint="default" w:ascii="Cambria Math" w:hAnsi="Cambria Math" w:cs="FreeSerif"/>
                   <w:sz w:val="24"/>
@@ -6624,6 +6660,7 @@
             </m:sub>
           </m:sSub>
           <m:r>
+            <m:rPr/>
             <w:rPr>
               <w:rFonts w:hint="default" w:ascii="Cambria Math" w:hAnsi="Cambria Math" w:cs="FreeSerif"/>
               <w:sz w:val="24"/>
@@ -6634,7 +6671,7 @@
           </m:r>
           <m:rad>
             <m:radPr>
-              <m:degHide m:val="1"/>
+              <m:degHide m:val="true"/>
               <m:ctrlPr>
                 <w:rPr>
                   <w:rFonts w:hint="default" w:ascii="Cambria Math" w:hAnsi="Cambria Math" w:cs="FreeSerif"/>
@@ -6671,6 +6708,7 @@
                 </m:fPr>
                 <m:num>
                   <m:r>
+                    <m:rPr/>
                     <w:rPr>
                       <w:rFonts w:hint="default" w:ascii="Cambria Math" w:hAnsi="Cambria Math" w:cs="FreeSerif"/>
                       <w:sz w:val="24"/>
@@ -6691,6 +6729,7 @@
                 </m:num>
                 <m:den>
                   <m:r>
+                    <m:rPr/>
                     <w:rPr>
                       <w:rFonts w:hint="default" w:ascii="Cambria Math" w:hAnsi="Cambria Math" w:cs="FreeSerif"/>
                       <w:sz w:val="24"/>
@@ -6722,6 +6761,7 @@
             </m:e>
           </m:rad>
           <m:r>
+            <m:rPr/>
             <w:rPr>
               <w:rFonts w:hint="default" w:ascii="Cambria Math" w:hAnsi="Cambria Math" w:cs="FreeSerif"/>
               <w:sz w:val="24"/>
@@ -6744,6 +6784,7 @@
             </m:sSubPr>
             <m:e>
               <m:r>
+                <m:rPr/>
                 <w:rPr>
                   <w:rFonts w:hint="default" w:ascii="Cambria Math" w:hAnsi="Cambria Math" w:cs="FreeSerif"/>
                   <w:sz w:val="24"/>
@@ -6764,6 +6805,7 @@
             </m:e>
             <m:sub>
               <m:r>
+                <m:rPr/>
                 <w:rPr>
                   <w:rFonts w:hint="default" w:ascii="Cambria Math" w:hAnsi="Cambria Math" w:cs="FreeSerif"/>
                   <w:sz w:val="24"/>
@@ -6784,6 +6826,7 @@
             </m:sub>
           </m:sSub>
           <m:r>
+            <m:rPr/>
             <w:rPr>
               <w:rFonts w:hint="default" w:ascii="Cambria Math" w:hAnsi="Cambria Math" w:cs="FreeSerif"/>
               <w:sz w:val="24"/>
@@ -6794,7 +6837,7 @@
           </m:r>
           <m:rad>
             <m:radPr>
-              <m:degHide m:val="1"/>
+              <m:degHide m:val="true"/>
               <m:ctrlPr>
                 <w:rPr>
                   <w:rFonts w:hint="default" w:ascii="Cambria Math" w:hAnsi="Cambria Math" w:cs="FreeSerif"/>
@@ -6831,6 +6874,7 @@
                 </m:fPr>
                 <m:num>
                   <m:r>
+                    <m:rPr/>
                     <w:rPr>
                       <w:rFonts w:hint="default" w:ascii="Cambria Math" w:hAnsi="Cambria Math" w:cs="FreeSerif"/>
                       <w:sz w:val="24"/>
@@ -6851,6 +6895,7 @@
                 </m:num>
                 <m:den>
                   <m:r>
+                    <m:rPr/>
                     <w:rPr>
                       <w:rFonts w:hint="default" w:ascii="Cambria Math" w:hAnsi="Cambria Math" w:cs="FreeSerif"/>
                       <w:sz w:val="24"/>
@@ -6871,6 +6916,7 @@
                 </m:den>
               </m:f>
               <m:r>
+                <m:rPr/>
                 <w:rPr>
                   <w:rFonts w:hint="default" w:ascii="Cambria Math" w:hAnsi="Cambria Math" w:cs="FreeSerif"/>
                   <w:sz w:val="24"/>
@@ -6893,6 +6939,7 @@
                 </m:fPr>
                 <m:num>
                   <m:r>
+                    <m:rPr/>
                     <w:rPr>
                       <w:rFonts w:hint="default" w:ascii="Cambria Math" w:hAnsi="Cambria Math" w:cs="FreeSerif"/>
                       <w:sz w:val="24"/>
@@ -6913,6 +6960,7 @@
                 </m:num>
                 <m:den>
                   <m:r>
+                    <m:rPr/>
                     <w:rPr>
                       <w:rFonts w:hint="default" w:ascii="Cambria Math" w:hAnsi="Cambria Math" w:cs="FreeSerif"/>
                       <w:sz w:val="24"/>
@@ -6944,6 +6992,7 @@
             </m:e>
           </m:rad>
           <m:r>
+            <m:rPr/>
             <w:rPr>
               <w:rFonts w:hint="default" w:ascii="Cambria Math" w:hAnsi="Cambria Math" w:cs="FreeSerif"/>
               <w:sz w:val="24"/>
@@ -6954,7 +7003,7 @@
           </m:r>
           <m:rad>
             <m:radPr>
-              <m:degHide m:val="1"/>
+              <m:degHide m:val="true"/>
               <m:ctrlPr>
                 <w:rPr>
                   <w:rFonts w:hint="default" w:ascii="Cambria Math" w:hAnsi="Cambria Math" w:cs="FreeSerif"/>
@@ -6991,6 +7040,7 @@
                 </m:fPr>
                 <m:num>
                   <m:r>
+                    <m:rPr/>
                     <w:rPr>
                       <w:rFonts w:hint="default" w:ascii="Cambria Math" w:hAnsi="Cambria Math" w:cs="FreeSerif"/>
                       <w:sz w:val="24"/>
@@ -7011,6 +7061,7 @@
                 </m:num>
                 <m:den>
                   <m:r>
+                    <m:rPr/>
                     <w:rPr>
                       <w:rFonts w:hint="default" w:ascii="Cambria Math" w:hAnsi="Cambria Math" w:cs="FreeSerif"/>
                       <w:sz w:val="24"/>
@@ -7042,6 +7093,7 @@
             </m:e>
           </m:rad>
           <m:r>
+            <m:rPr/>
             <w:rPr>
               <w:rFonts w:hint="default" w:ascii="Cambria Math" w:hAnsi="Cambria Math" w:cs="FreeSerif"/>
               <w:sz w:val="24"/>
@@ -7102,6 +7154,7 @@
             </m:sSubPr>
             <m:e>
               <m:r>
+                <m:rPr/>
                 <w:rPr>
                   <w:rFonts w:hint="default" w:ascii="Cambria Math" w:hAnsi="Cambria Math" w:cs="FreeSerif"/>
                   <w:sz w:val="24"/>
@@ -7122,6 +7175,7 @@
             </m:e>
             <m:sub>
               <m:r>
+                <m:rPr/>
                 <w:rPr>
                   <w:rFonts w:hint="default" w:ascii="Cambria Math" w:hAnsi="Cambria Math" w:cs="FreeSerif"/>
                   <w:sz w:val="24"/>
@@ -7142,6 +7196,7 @@
             </m:sub>
           </m:sSub>
           <m:r>
+            <m:rPr/>
             <w:rPr>
               <w:rFonts w:ascii="Cambria Math" w:hAnsi="Cambria Math" w:cs="FreeSerif"/>
               <w:sz w:val="24"/>
@@ -7151,6 +7206,7 @@
             <m:t>&lt;</m:t>
           </m:r>
           <m:r>
+            <m:rPr/>
             <w:rPr>
               <w:rFonts w:hint="default" w:ascii="Cambria Math" w:hAnsi="Cambria Math" w:cs="FreeSerif"/>
               <w:sz w:val="24"/>
@@ -7160,6 +7216,7 @@
             <m:t xml:space="preserve"> distance to center (d) </m:t>
           </m:r>
           <m:r>
+            <m:rPr/>
             <w:rPr>
               <w:rFonts w:ascii="Cambria Math" w:hAnsi="Cambria Math" w:cs="FreeSerif"/>
               <w:sz w:val="24"/>
@@ -7182,6 +7239,7 @@
             </m:sSubPr>
             <m:e>
               <m:r>
+                <m:rPr/>
                 <w:rPr>
                   <w:rFonts w:hint="default" w:ascii="Cambria Math" w:hAnsi="Cambria Math" w:cs="FreeSerif"/>
                   <w:sz w:val="24"/>
@@ -7202,6 +7260,7 @@
             </m:e>
             <m:sub>
               <m:r>
+                <m:rPr/>
                 <w:rPr>
                   <w:rFonts w:hint="default" w:ascii="Cambria Math" w:hAnsi="Cambria Math" w:cs="FreeSerif"/>
                   <w:sz w:val="24"/>
@@ -7240,7 +7299,7 @@
         <m:oMath>
           <m:rad>
             <m:radPr>
-              <m:degHide m:val="1"/>
+              <m:degHide m:val="true"/>
               <m:ctrlPr>
                 <w:rPr>
                   <w:rFonts w:hint="default" w:ascii="Cambria Math" w:hAnsi="Cambria Math" w:cs="FreeSerif"/>
@@ -7277,6 +7336,7 @@
                 </m:fPr>
                 <m:num>
                   <m:r>
+                    <m:rPr/>
                     <w:rPr>
                       <w:rFonts w:hint="default" w:ascii="Cambria Math" w:hAnsi="Cambria Math" w:cs="FreeSerif"/>
                       <w:sz w:val="24"/>
@@ -7297,6 +7357,7 @@
                 </m:num>
                 <m:den>
                   <m:r>
+                    <m:rPr/>
                     <w:rPr>
                       <w:rFonts w:hint="default" w:ascii="Cambria Math" w:hAnsi="Cambria Math" w:cs="FreeSerif"/>
                       <w:sz w:val="24"/>
@@ -7328,6 +7389,7 @@
             </m:e>
           </m:rad>
           <m:r>
+            <m:rPr/>
             <w:rPr>
               <w:rFonts w:ascii="Cambria Math" w:hAnsi="Cambria Math" w:cs="FreeSerif"/>
               <w:sz w:val="24"/>
@@ -7337,6 +7399,7 @@
             <m:t>&lt;</m:t>
           </m:r>
           <m:r>
+            <m:rPr/>
             <w:rPr>
               <w:rFonts w:hint="default" w:ascii="Cambria Math" w:hAnsi="Cambria Math" w:cs="FreeSerif"/>
               <w:sz w:val="24"/>
@@ -7346,6 +7409,7 @@
             <m:t>d</m:t>
           </m:r>
           <m:r>
+            <m:rPr/>
             <w:rPr>
               <w:rFonts w:ascii="Cambria Math" w:hAnsi="Cambria Math" w:cs="FreeSerif"/>
               <w:sz w:val="24"/>
@@ -7356,7 +7420,7 @@
           </m:r>
           <m:rad>
             <m:radPr>
-              <m:degHide m:val="1"/>
+              <m:degHide m:val="true"/>
               <m:ctrlPr>
                 <w:rPr>
                   <w:rFonts w:hint="default" w:ascii="Cambria Math" w:hAnsi="Cambria Math" w:cs="FreeSerif"/>
@@ -7393,6 +7457,7 @@
                 </m:fPr>
                 <m:num>
                   <m:r>
+                    <m:rPr/>
                     <w:rPr>
                       <w:rFonts w:hint="default" w:ascii="Cambria Math" w:hAnsi="Cambria Math" w:cs="FreeSerif"/>
                       <w:sz w:val="24"/>
@@ -7413,6 +7478,7 @@
                 </m:num>
                 <m:den>
                   <m:r>
+                    <m:rPr/>
                     <w:rPr>
                       <w:rFonts w:hint="default" w:ascii="Cambria Math" w:hAnsi="Cambria Math" w:cs="FreeSerif"/>
                       <w:sz w:val="24"/>
@@ -7480,7 +7546,7 @@
 </file>
 
 <file path=word/styles.xml><?xml version="1.0" encoding="utf-8"?>
-<w:styles xmlns:mc="http://schemas.openxmlformats.org/markup-compatibility/2006" xmlns:o="urn:schemas-microsoft-com:office:office" xmlns:r="http://schemas.openxmlformats.org/officeDocument/2006/relationships" xmlns:m="http://schemas.openxmlformats.org/officeDocument/2006/math" xmlns:v="urn:schemas-microsoft-com:vml" xmlns:w="http://schemas.openxmlformats.org/wordprocessingml/2006/main" xmlns:w14="http://schemas.microsoft.com/office/word/2010/wordml" xmlns:w10="urn:schemas-microsoft-com:office:word" xmlns:sl="http://schemas.openxmlformats.org/schemaLibrary/2006/main" mc:Ignorable="w14">
+<w:styles xmlns:mc="http://schemas.openxmlformats.org/markup-compatibility/2006" xmlns:o="urn:schemas-microsoft-com:office:office" xmlns:r="http://schemas.openxmlformats.org/officeDocument/2006/relationships" xmlns:m="http://schemas.openxmlformats.org/officeDocument/2006/math" xmlns:v="urn:schemas-microsoft-com:vml" xmlns:w="http://schemas.openxmlformats.org/wordprocessingml/2006/main" xmlns:w14="http://schemas.microsoft.com/office/word/2010/wordml" xmlns:w10="urn:schemas-microsoft-com:office:word" xmlns:sl="http://schemas.openxmlformats.org/schemaLibrary/2006/main" xmlns:wpsCustomData="http://www.wps.cn/officeDocument/2013/wpsCustomData" mc:Ignorable="w14">
   <w:docDefaults>
     <w:rPrDefault>
       <w:rPr>
@@ -7747,13 +7813,13 @@
       <w:lang w:val="en-US" w:eastAsia="zh-CN" w:bidi="ar-SA"/>
     </w:rPr>
   </w:style>
-  <w:style w:type="character" w:default="1" w:styleId="3">
+  <w:style w:type="character" w:default="1" w:styleId="2">
     <w:name w:val="Default Paragraph Font"/>
     <w:semiHidden/>
     <w:qFormat/>
     <w:uiPriority w:val="0"/>
   </w:style>
-  <w:style w:type="table" w:default="1" w:styleId="4">
+  <w:style w:type="table" w:default="1" w:styleId="3">
     <w:name w:val="Normal Table"/>
     <w:semiHidden/>
     <w:qFormat/>
@@ -7767,7 +7833,7 @@
       </w:tblCellMar>
     </w:tblPr>
   </w:style>
-  <w:style w:type="paragraph" w:styleId="2">
+  <w:style w:type="paragraph" w:styleId="4">
     <w:name w:val="Normal (Web)"/>
     <w:qFormat/>
     <w:uiPriority w:val="0"/>
@@ -7905,7 +7971,7 @@
         <a:solidFill>
           <a:schemeClr val="phClr"/>
         </a:solidFill>
-        <a:gradFill rotWithShape="1">
+        <a:gradFill rotWithShape="true">
           <a:gsLst>
             <a:gs pos="0">
               <a:schemeClr val="phClr">
@@ -7929,9 +7995,9 @@
               </a:schemeClr>
             </a:gs>
           </a:gsLst>
-          <a:lin ang="5400000" scaled="0"/>
+          <a:lin ang="5400000" scaled="false"/>
         </a:gradFill>
-        <a:gradFill rotWithShape="1">
+        <a:gradFill rotWithShape="true">
           <a:gsLst>
             <a:gs pos="0">
               <a:schemeClr val="phClr">
@@ -7955,7 +8021,7 @@
               </a:schemeClr>
             </a:gs>
           </a:gsLst>
-          <a:lin ang="5400000" scaled="0"/>
+          <a:lin ang="5400000" scaled="false"/>
         </a:gradFill>
       </a:fillStyleLst>
       <a:lnStyleLst>
@@ -8008,7 +8074,7 @@
             <a:satMod val="170000"/>
           </a:schemeClr>
         </a:solidFill>
-        <a:gradFill rotWithShape="1">
+        <a:gradFill rotWithShape="true">
           <a:gsLst>
             <a:gs pos="0">
               <a:schemeClr val="phClr">
@@ -8033,7 +8099,7 @@
               </a:schemeClr>
             </a:gs>
           </a:gsLst>
-          <a:lin ang="5400000" scaled="0"/>
+          <a:lin ang="5400000" scaled="false"/>
         </a:gradFill>
       </a:bgFillStyleLst>
     </a:fmtScheme>

</xml_diff>